<commit_message>
Switched NumA to Python instead of Fortran, finished matrix solver
</commit_message>
<xml_diff>
--- a/SMores/AI/Homework2/CS 455 - Module 2 - GA homework.docx
+++ b/SMores/AI/Homework2/CS 455 - Module 2 - GA homework.docx
@@ -312,10 +312,10 @@
                   <v:path o:extrusionok="f" gradientshapeok="t" o:connecttype="rect"/>
                   <o:lock v:ext="edit" aspectratio="t"/>
                 </v:shapetype>
-                <v:shape id="_x0000_i1025" type="#_x0000_t75" alt="" style="width:152.85pt;height:103.25pt;mso-width-percent:0;mso-height-percent:0;mso-width-percent:0;mso-height-percent:0" o:ole="">
+                <v:shape id="_x0000_i1025" type="#_x0000_t75" alt="" style="width:153pt;height:103.2pt;mso-width-percent:0;mso-height-percent:0;mso-width-percent:0;mso-height-percent:0" o:ole="">
                   <v:imagedata r:id="rId5" o:title=""/>
                 </v:shape>
-                <o:OLEObject Type="Embed" ProgID="Visio.Drawing.11" ShapeID="_x0000_i1025" DrawAspect="Content" ObjectID="_1611690322" r:id="rId6"/>
+                <o:OLEObject Type="Embed" ProgID="Visio.Drawing.11" ShapeID="_x0000_i1025" DrawAspect="Content" ObjectID="_1612184841" r:id="rId6"/>
               </w:object>
             </w:r>
           </w:p>
@@ -749,13 +749,7 @@
         <w:t>New Chromosome: _______________</w:t>
       </w:r>
       <w:r>
-        <w:t>01100</w:t>
-      </w:r>
-      <w:r>
-        <w:t>1</w:t>
-      </w:r>
-      <w:r>
-        <w:t>11</w:t>
+        <w:t>01100111</w:t>
       </w:r>
       <w:r>
         <w:t>_____________________</w:t>
@@ -1527,6 +1521,7 @@
         <w:spacing w:after="200" w:line="276" w:lineRule="auto"/>
       </w:pPr>
       <w:r>
+        <w:lastRenderedPageBreak/>
         <w:t xml:space="preserve">A set of </w:t>
       </w:r>
       <w:r>
@@ -1555,7 +1550,6 @@
           <w:rPr>
             <w:rFonts w:ascii="Cambria Math" w:hAnsi="Cambria Math"/>
           </w:rPr>
-          <w:lastRenderedPageBreak/>
           <m:t>maximize</m:t>
         </m:r>
         <m:nary>
@@ -2141,15 +2135,15 @@
         <w:t xml:space="preserve">Each major section of the chromosome represents an item. </w:t>
       </w:r>
       <w:r>
-        <w:t xml:space="preserve">The number stored in each section is the bag number that that item is stored in. </w:t>
+        <w:t>The number stored in each section is the bag number that that item is stored in. So a chromosome with item 0 stored in bag 3 and item 1 stored in no bag would look like: [</w:t>
       </w:r>
       <w:proofErr w:type="gramStart"/>
       <w:r>
-        <w:t>So</w:t>
+        <w:t>011][</w:t>
       </w:r>
       <w:proofErr w:type="gramEnd"/>
       <w:r>
-        <w:t xml:space="preserve"> a chromosome with item 0 stored in bag 3 and item 1 stored in no bag would look like: [011][000] where in this example there would be a maximum of 7 bags. The first set of 3 digits represents the first item, and the second set of 3 digits represents the second item.</w:t>
+        <w:t>000] where in this example there would be a maximum of 7 bags. The first set of 3 digits represents the first item, and the second set of 3 digits represents the second item.</w:t>
       </w:r>
     </w:p>
     <w:p>
@@ -2183,7 +2177,28 @@
         <w:spacing w:after="200" w:line="276" w:lineRule="auto"/>
       </w:pPr>
       <w:r>
-        <w:t>This function will reward the chromosome directly based upon profit. It finds the sum of the profit for all of the bags. Then it multiplies the profit from each bag by how overweight it is. If the bag is overweight then it will decrease the value for that bag, and therefor the value of that chromosome. If the bag is underweight, then the value of that bag will be increased by the percentage it is overweight, since it has more potential.</w:t>
+        <w:t xml:space="preserve">This function will reward the chromosome directly based upon profit. </w:t>
+      </w:r>
+      <w:r>
+        <w:t>I</w:t>
+      </w:r>
+      <w:r>
+        <w:t>t multiplies the profit from each bag by how overweight it is. If the bag is overweight then it will decrease the value for that bag, and therefor</w:t>
+      </w:r>
+      <w:r>
+        <w:t>e</w:t>
+      </w:r>
+      <w:r>
+        <w:t xml:space="preserve"> the value of that chromosome. If the bag is underweight, then the value of that bag will be increased by the percentage it is </w:t>
+      </w:r>
+      <w:r>
+        <w:t>under</w:t>
+      </w:r>
+      <w:r>
+        <w:t>weight, since it has more potential.</w:t>
+      </w:r>
+      <w:r>
+        <w:t xml:space="preserve"> Then, it finds the overall sum of these profit to weight ratios for all bags.</w:t>
       </w:r>
     </w:p>
     <w:p>
@@ -2199,6 +2214,7 @@
             <w:rPr>
               <w:rFonts w:ascii="Cambria Math" w:hAnsi="Cambria Math"/>
             </w:rPr>
+            <w:lastRenderedPageBreak/>
             <m:t>Fitness</m:t>
           </m:r>
           <m:r>
@@ -2223,7 +2239,7 @@
                 <w:rPr>
                   <w:rFonts w:ascii="Cambria Math" w:hAnsi="Cambria Math"/>
                 </w:rPr>
-                <m:t>i=0</m:t>
+                <m:t>a=1</m:t>
               </m:r>
             </m:sub>
             <m:sup>
@@ -2231,76 +2247,20 @@
                 <w:rPr>
                   <w:rFonts w:ascii="Cambria Math" w:hAnsi="Cambria Math"/>
                 </w:rPr>
-                <m:t>n</m:t>
+                <m:t>k</m:t>
               </m:r>
             </m:sup>
             <m:e>
-              <m:sSub>
-                <m:sSubPr>
+              <m:d>
+                <m:dPr>
                   <m:ctrlPr>
                     <w:rPr>
                       <w:rFonts w:ascii="Cambria Math" w:hAnsi="Cambria Math"/>
                       <w:i/>
                     </w:rPr>
                   </m:ctrlPr>
-                </m:sSubPr>
+                </m:dPr>
                 <m:e>
-                  <m:r>
-                    <w:rPr>
-                      <w:rFonts w:ascii="Cambria Math" w:hAnsi="Cambria Math"/>
-                    </w:rPr>
-                    <m:t>p</m:t>
-                  </m:r>
-                </m:e>
-                <m:sub>
-                  <m:r>
-                    <w:rPr>
-                      <w:rFonts w:ascii="Cambria Math" w:hAnsi="Cambria Math"/>
-                    </w:rPr>
-                    <m:t>i</m:t>
-                  </m:r>
-                </m:sub>
-              </m:sSub>
-            </m:e>
-          </m:nary>
-          <m:r>
-            <w:rPr>
-              <w:rFonts w:ascii="Cambria Math" w:hAnsi="Cambria Math"/>
-            </w:rPr>
-            <m:t>×</m:t>
-          </m:r>
-          <m:d>
-            <m:dPr>
-              <m:ctrlPr>
-                <w:rPr>
-                  <w:rFonts w:ascii="Cambria Math" w:hAnsi="Cambria Math"/>
-                  <w:i/>
-                </w:rPr>
-              </m:ctrlPr>
-            </m:dPr>
-            <m:e>
-              <m:r>
-                <w:rPr>
-                  <w:rFonts w:ascii="Cambria Math" w:hAnsi="Cambria Math"/>
-                </w:rPr>
-                <m:t>1+</m:t>
-              </m:r>
-              <m:f>
-                <m:fPr>
-                  <m:ctrlPr>
-                    <w:rPr>
-                      <w:rFonts w:ascii="Cambria Math" w:hAnsi="Cambria Math"/>
-                      <w:i/>
-                    </w:rPr>
-                  </m:ctrlPr>
-                </m:fPr>
-                <m:num>
-                  <m:r>
-                    <w:rPr>
-                      <w:rFonts w:ascii="Cambria Math" w:hAnsi="Cambria Math"/>
-                    </w:rPr>
-                    <m:t>W-</m:t>
-                  </m:r>
                   <m:nary>
                     <m:naryPr>
                       <m:chr m:val="∑"/>
@@ -2317,7 +2277,7 @@
                         <w:rPr>
                           <w:rFonts w:ascii="Cambria Math" w:hAnsi="Cambria Math"/>
                         </w:rPr>
-                        <m:t>i=0</m:t>
+                        <m:t>i=1</m:t>
                       </m:r>
                     </m:sub>
                     <m:sup>
@@ -2343,7 +2303,7 @@
                             <w:rPr>
                               <w:rFonts w:ascii="Cambria Math" w:hAnsi="Cambria Math"/>
                             </w:rPr>
-                            <m:t>w</m:t>
+                            <m:t>p</m:t>
                           </m:r>
                         </m:e>
                         <m:sub>
@@ -2357,22 +2317,126 @@
                       </m:sSub>
                     </m:e>
                   </m:nary>
-                </m:num>
-                <m:den>
                   <m:r>
                     <w:rPr>
                       <w:rFonts w:ascii="Cambria Math" w:hAnsi="Cambria Math"/>
                     </w:rPr>
-                    <m:t>W</m:t>
+                    <m:t>×</m:t>
                   </m:r>
-                </m:den>
-              </m:f>
+                  <m:d>
+                    <m:dPr>
+                      <m:ctrlPr>
+                        <w:rPr>
+                          <w:rFonts w:ascii="Cambria Math" w:hAnsi="Cambria Math"/>
+                          <w:i/>
+                        </w:rPr>
+                      </m:ctrlPr>
+                    </m:dPr>
+                    <m:e>
+                      <m:r>
+                        <w:rPr>
+                          <w:rFonts w:ascii="Cambria Math" w:hAnsi="Cambria Math"/>
+                        </w:rPr>
+                        <m:t>1+</m:t>
+                      </m:r>
+                      <m:f>
+                        <m:fPr>
+                          <m:ctrlPr>
+                            <w:rPr>
+                              <w:rFonts w:ascii="Cambria Math" w:hAnsi="Cambria Math"/>
+                              <w:i/>
+                            </w:rPr>
+                          </m:ctrlPr>
+                        </m:fPr>
+                        <m:num>
+                          <m:r>
+                            <w:rPr>
+                              <w:rFonts w:ascii="Cambria Math" w:hAnsi="Cambria Math"/>
+                            </w:rPr>
+                            <m:t>W-</m:t>
+                          </m:r>
+                          <m:nary>
+                            <m:naryPr>
+                              <m:chr m:val="∑"/>
+                              <m:limLoc m:val="undOvr"/>
+                              <m:ctrlPr>
+                                <w:rPr>
+                                  <w:rFonts w:ascii="Cambria Math" w:hAnsi="Cambria Math"/>
+                                  <w:i/>
+                                </w:rPr>
+                              </m:ctrlPr>
+                            </m:naryPr>
+                            <m:sub>
+                              <m:r>
+                                <w:rPr>
+                                  <w:rFonts w:ascii="Cambria Math" w:hAnsi="Cambria Math"/>
+                                </w:rPr>
+                                <m:t>i</m:t>
+                              </m:r>
+                              <m:r>
+                                <w:rPr>
+                                  <w:rFonts w:ascii="Cambria Math" w:hAnsi="Cambria Math"/>
+                                </w:rPr>
+                                <m:t>=1</m:t>
+                              </m:r>
+                            </m:sub>
+                            <m:sup>
+                              <m:r>
+                                <w:rPr>
+                                  <w:rFonts w:ascii="Cambria Math" w:hAnsi="Cambria Math"/>
+                                </w:rPr>
+                                <m:t>n</m:t>
+                              </m:r>
+                            </m:sup>
+                            <m:e>
+                              <m:sSub>
+                                <m:sSubPr>
+                                  <m:ctrlPr>
+                                    <w:rPr>
+                                      <w:rFonts w:ascii="Cambria Math" w:hAnsi="Cambria Math"/>
+                                      <w:i/>
+                                    </w:rPr>
+                                  </m:ctrlPr>
+                                </m:sSubPr>
+                                <m:e>
+                                  <m:r>
+                                    <w:rPr>
+                                      <w:rFonts w:ascii="Cambria Math" w:hAnsi="Cambria Math"/>
+                                    </w:rPr>
+                                    <m:t>w</m:t>
+                                  </m:r>
+                                </m:e>
+                                <m:sub>
+                                  <m:r>
+                                    <w:rPr>
+                                      <w:rFonts w:ascii="Cambria Math" w:hAnsi="Cambria Math"/>
+                                    </w:rPr>
+                                    <m:t>i</m:t>
+                                  </m:r>
+                                  <w:bookmarkStart w:id="0" w:name="_GoBack"/>
+                                  <w:bookmarkEnd w:id="0"/>
+                                </m:sub>
+                              </m:sSub>
+                            </m:e>
+                          </m:nary>
+                        </m:num>
+                        <m:den>
+                          <m:r>
+                            <w:rPr>
+                              <w:rFonts w:ascii="Cambria Math" w:hAnsi="Cambria Math"/>
+                            </w:rPr>
+                            <m:t>W</m:t>
+                          </m:r>
+                        </m:den>
+                      </m:f>
+                    </m:e>
+                  </m:d>
+                </m:e>
+              </m:d>
             </m:e>
-          </m:d>
+          </m:nary>
         </m:oMath>
       </m:oMathPara>
-      <w:bookmarkStart w:id="0" w:name="_GoBack"/>
-      <w:bookmarkEnd w:id="0"/>
     </w:p>
     <w:p>
       <w:pPr>
@@ -2385,21 +2449,6 @@
         <w:rPr>
           <w:b/>
         </w:rPr>
-        <w:br w:type="page"/>
-      </w:r>
-    </w:p>
-    <w:p>
-      <w:pPr>
-        <w:spacing w:after="200" w:line="276" w:lineRule="auto"/>
-        <w:rPr>
-          <w:b/>
-        </w:rPr>
-      </w:pPr>
-      <w:r>
-        <w:rPr>
-          <w:b/>
-        </w:rPr>
-        <w:lastRenderedPageBreak/>
         <w:t>Task 3: Implement the multi-knapsack problem.</w:t>
       </w:r>
       <w:r>

</xml_diff>